<commit_message>
Updated to PDS4 1.D.0.0 and CART 1.D.0.0 1933 (using lddtool-10.1.0-SNAPSHOT with configuration set to PDS 1.D.0.0
</commit_message>
<xml_diff>
--- a/src/1.D.0.0/PDS4_CART_ldd_user_guide_v0.docx
+++ b/src/1.D.0.0/PDS4_CART_ldd_user_guide_v0.docx
@@ -2638,7 +2638,7 @@
                 <v:stroke joinstyle="miter"/>
                 <v:path gradientshapeok="t" o:connecttype="rect"/>
               </v:shapetype>
-              <v:shape id="Text Box 2" o:spid="_x0000_s1026" type="#_x0000_t202" style="position:absolute;left:0;text-align:left;margin-left:414.45pt;margin-top:61.6pt;width:465.65pt;height:142.15pt;z-index:251659264;visibility:visible;mso-wrap-style:square;mso-width-percent:0;mso-height-percent:0;mso-wrap-distance-left:9pt;mso-wrap-distance-top:3.6pt;mso-wrap-distance-right:9pt;mso-wrap-distance-bottom:3.6pt;mso-position-horizontal:right;mso-position-horizontal-relative:margin;mso-position-vertical:absolute;mso-position-vertical-relative:text;mso-width-percent:0;mso-height-percent:0;mso-width-relative:margin;mso-height-relative:margin;v-text-anchor:top" o:gfxdata="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">
+              <v:shape id="_x0000_s1026" type="#_x0000_t202" style="position:absolute;left:0;text-align:left;margin-left:414.45pt;margin-top:61.6pt;width:465.65pt;height:142.15pt;z-index:251659264;visibility:visible;mso-wrap-style:square;mso-width-percent:0;mso-height-percent:0;mso-wrap-distance-left:9pt;mso-wrap-distance-top:3.6pt;mso-wrap-distance-right:9pt;mso-wrap-distance-bottom:3.6pt;mso-position-horizontal:right;mso-position-horizontal-relative:margin;mso-position-vertical:absolute;mso-position-vertical-relative:text;mso-width-percent:0;mso-height-percent:0;mso-width-relative:margin;mso-height-relative:margin;v-text-anchor:top" o:gfxdata="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">
                 <v:textbox>
                   <w:txbxContent>
                     <w:p>
@@ -3488,14 +3488,12 @@
         </w:rPr>
         <w:t xml:space="preserve">Discipline </w:t>
       </w:r>
-      <w:proofErr w:type="gramStart"/>
-      <w:r>
-        <w:rPr>
-          <w:iCs/>
-        </w:rPr>
-        <w:t>Dictionary</w:t>
-      </w:r>
-      <w:proofErr w:type="gramEnd"/>
+      <w:r>
+        <w:rPr>
+          <w:iCs/>
+        </w:rPr>
+        <w:t>Dictionary,</w:t>
+      </w:r>
       <w:r>
         <w:rPr>
           <w:iCs/>
@@ -5890,12 +5888,6 @@
         </w:rPr>
         <w:t>&lt;</w:t>
       </w:r>
-      <w:r>
-        <w:rPr>
-          <w:iCs/>
-        </w:rPr>
-        <w:t xml:space="preserve"> </w:t>
-      </w:r>
       <w:proofErr w:type="spellStart"/>
       <w:proofErr w:type="gramStart"/>
       <w:r>
@@ -5935,12 +5927,6 @@
           <w:rStyle w:val="Heading2Char"/>
         </w:rPr>
         <w:t>&lt;</w:t>
-      </w:r>
-      <w:r>
-        <w:rPr>
-          <w:rStyle w:val="Heading2Char"/>
-        </w:rPr>
-        <w:t xml:space="preserve"> </w:t>
       </w:r>
       <w:proofErr w:type="spellStart"/>
       <w:r>
@@ -5974,7 +5960,13 @@
         <w:t xml:space="preserve">e largest causes of issues in PDS3 archives was the not understanding how to define the pixel offsets </w:t>
       </w:r>
       <w:r>
-        <w:t>which register the image array (plane in pixels) to the Cartesian plane in meters.</w:t>
+        <w:t>which register</w:t>
+      </w:r>
+      <w:r>
+        <w:t xml:space="preserve">s or spatially locates </w:t>
+      </w:r>
+      <w:r>
+        <w:t>the image array (plane in pixels) to the Cartesian plane in meters.</w:t>
       </w:r>
       <w:r>
         <w:t xml:space="preserve"> These n</w:t>
@@ -5992,26 +5984,25 @@
         <w:t>a</w:t>
       </w:r>
       <w:r>
-        <w:t>ttributes provide the projection x and y values, in meters, relative to the map projection origin, at sample 0.5</w:t>
+        <w:t>ttributes provide the projection</w:t>
+      </w:r>
+      <w:r>
+        <w:t xml:space="preserve"> offsets in X</w:t>
+      </w:r>
+      <w:r>
+        <w:t xml:space="preserve"> and </w:t>
+      </w:r>
+      <w:r>
+        <w:t>Y</w:t>
+      </w:r>
+      <w:r>
+        <w:t xml:space="preserve"> in meters, relative to the map projection origin, at sample 0.5</w:t>
       </w:r>
       <w:r>
         <w:rPr>
           <w:iCs/>
         </w:rPr>
         <w:t xml:space="preserve"> and line 0.5 (upper left corner of pixel 1,1 within image array).</w:t>
-      </w:r>
-    </w:p>
-    <w:p>
-      <w:pPr>
-        <w:rPr>
-          <w:iCs/>
-        </w:rPr>
-      </w:pPr>
-      <w:r>
-        <w:rPr>
-          <w:iCs/>
-        </w:rPr>
-        <w:t xml:space="preserve">            </w:t>
       </w:r>
     </w:p>
     <w:p>
@@ -6020,15 +6011,9 @@
         <w:rPr>
           <w:rFonts w:ascii="Courier New" w:hAnsi="Courier New" w:cs="Courier New"/>
           <w:iCs/>
+          <w:sz w:val="18"/>
         </w:rPr>
       </w:pPr>
-      <w:r>
-        <w:rPr>
-          <w:rFonts w:ascii="Courier New" w:hAnsi="Courier New" w:cs="Courier New"/>
-          <w:iCs/>
-        </w:rPr>
-        <w:t xml:space="preserve">      (0.5,0.5) - upper left corner (edge) of pixel 1,1</w:t>
-      </w:r>
     </w:p>
     <w:p>
       <w:pPr>
@@ -6036,14 +6021,32 @@
         <w:rPr>
           <w:rFonts w:ascii="Courier New" w:hAnsi="Courier New" w:cs="Courier New"/>
           <w:iCs/>
+          <w:sz w:val="18"/>
         </w:rPr>
       </w:pPr>
       <w:r>
         <w:rPr>
           <w:rFonts w:ascii="Courier New" w:hAnsi="Courier New" w:cs="Courier New"/>
           <w:iCs/>
-        </w:rPr>
-        <w:t xml:space="preserve">      /</w:t>
+          <w:sz w:val="18"/>
+        </w:rPr>
+        <w:t xml:space="preserve">       </w:t>
+      </w:r>
+      <w:r>
+        <w:rPr>
+          <w:rFonts w:ascii="Courier New" w:hAnsi="Courier New" w:cs="Courier New"/>
+          <w:iCs/>
+          <w:sz w:val="18"/>
+        </w:rPr>
+        <w:t xml:space="preserve">   </w:t>
+      </w:r>
+      <w:r>
+        <w:rPr>
+          <w:rFonts w:ascii="Courier New" w:hAnsi="Courier New" w:cs="Courier New"/>
+          <w:iCs/>
+          <w:sz w:val="18"/>
+        </w:rPr>
+        <w:t>(0.5,0.5) - upper left corner (edge) of pixel 1,1</w:t>
       </w:r>
     </w:p>
     <w:p>
@@ -6052,44 +6055,24 @@
         <w:rPr>
           <w:rFonts w:ascii="Courier New" w:hAnsi="Courier New" w:cs="Courier New"/>
           <w:iCs/>
+          <w:sz w:val="18"/>
         </w:rPr>
       </w:pPr>
       <w:r>
         <w:rPr>
           <w:rFonts w:ascii="Courier New" w:hAnsi="Courier New" w:cs="Courier New"/>
           <w:iCs/>
-        </w:rPr>
-        <w:t xml:space="preserve">      #---+---+-&gt; </w:t>
-      </w:r>
-      <w:r>
-        <w:rPr>
-          <w:rFonts w:ascii="Courier New" w:hAnsi="Courier New" w:cs="Courier New"/>
-          <w:iCs/>
-        </w:rPr>
-        <w:t>I</w:t>
-      </w:r>
-      <w:r>
-        <w:rPr>
-          <w:rFonts w:ascii="Courier New" w:hAnsi="Courier New" w:cs="Courier New"/>
-          <w:iCs/>
-        </w:rPr>
-        <w:t xml:space="preserve">    where # is </w:t>
-      </w:r>
-      <w:proofErr w:type="gramStart"/>
-      <w:r>
-        <w:rPr>
-          <w:rFonts w:ascii="Courier New" w:hAnsi="Courier New" w:cs="Courier New"/>
-          <w:iCs/>
-        </w:rPr>
-        <w:t>X,Y</w:t>
-      </w:r>
-      <w:proofErr w:type="gramEnd"/>
-      <w:r>
-        <w:rPr>
-          <w:rFonts w:ascii="Courier New" w:hAnsi="Courier New" w:cs="Courier New"/>
-          <w:iCs/>
-        </w:rPr>
-        <w:t xml:space="preserve"> location in meters,</w:t>
+          <w:sz w:val="18"/>
+        </w:rPr>
+        <w:t xml:space="preserve">       </w:t>
+      </w:r>
+      <w:r>
+        <w:rPr>
+          <w:rFonts w:ascii="Courier New" w:hAnsi="Courier New" w:cs="Courier New"/>
+          <w:iCs/>
+          <w:sz w:val="18"/>
+        </w:rPr>
+        <w:t xml:space="preserve">  /</w:t>
       </w:r>
     </w:p>
     <w:p>
@@ -6098,14 +6081,58 @@
         <w:rPr>
           <w:rFonts w:ascii="Courier New" w:hAnsi="Courier New" w:cs="Courier New"/>
           <w:iCs/>
+          <w:sz w:val="18"/>
         </w:rPr>
       </w:pPr>
       <w:r>
         <w:rPr>
           <w:rFonts w:ascii="Courier New" w:hAnsi="Courier New" w:cs="Courier New"/>
           <w:iCs/>
-        </w:rPr>
-        <w:t xml:space="preserve">      | * |   |                relative to map projection origin.</w:t>
+          <w:sz w:val="18"/>
+        </w:rPr>
+        <w:t xml:space="preserve">       </w:t>
+      </w:r>
+      <w:r>
+        <w:rPr>
+          <w:rFonts w:ascii="Courier New" w:hAnsi="Courier New" w:cs="Courier New"/>
+          <w:iCs/>
+          <w:sz w:val="18"/>
+        </w:rPr>
+        <w:t xml:space="preserve"> #---+---+-</w:t>
+      </w:r>
+      <w:proofErr w:type="gramStart"/>
+      <w:r>
+        <w:rPr>
+          <w:rFonts w:ascii="Courier New" w:hAnsi="Courier New" w:cs="Courier New"/>
+          <w:iCs/>
+          <w:sz w:val="18"/>
+        </w:rPr>
+        <w:t xml:space="preserve">&gt; </w:t>
+      </w:r>
+      <w:r>
+        <w:rPr>
+          <w:rFonts w:ascii="Courier New" w:hAnsi="Courier New" w:cs="Courier New"/>
+          <w:iCs/>
+          <w:sz w:val="18"/>
+        </w:rPr>
+        <w:t xml:space="preserve"> X</w:t>
+      </w:r>
+      <w:proofErr w:type="gramEnd"/>
+      <w:r>
+        <w:rPr>
+          <w:rFonts w:ascii="Courier New" w:hAnsi="Courier New" w:cs="Courier New"/>
+          <w:iCs/>
+          <w:sz w:val="18"/>
+        </w:rPr>
+        <w:t xml:space="preserve"> </w:t>
+      </w:r>
+      <w:r>
+        <w:rPr>
+          <w:rFonts w:ascii="Courier New" w:hAnsi="Courier New" w:cs="Courier New"/>
+          <w:iCs/>
+          <w:sz w:val="18"/>
+        </w:rPr>
+        <w:t>axis</w:t>
       </w:r>
     </w:p>
     <w:p>
@@ -6114,14 +6141,40 @@
         <w:rPr>
           <w:rFonts w:ascii="Courier New" w:hAnsi="Courier New" w:cs="Courier New"/>
           <w:iCs/>
+          <w:sz w:val="18"/>
         </w:rPr>
       </w:pPr>
       <w:r>
         <w:rPr>
           <w:rFonts w:ascii="Courier New" w:hAnsi="Courier New" w:cs="Courier New"/>
           <w:iCs/>
-        </w:rPr>
-        <w:t xml:space="preserve">      +---+---+        where * is pixel coordinate (1.0,1.0)</w:t>
+          <w:sz w:val="18"/>
+        </w:rPr>
+        <w:t xml:space="preserve">       </w:t>
+      </w:r>
+      <w:r>
+        <w:rPr>
+          <w:rFonts w:ascii="Courier New" w:hAnsi="Courier New" w:cs="Courier New"/>
+          <w:iCs/>
+          <w:sz w:val="18"/>
+        </w:rPr>
+        <w:t xml:space="preserve"> | * |   |    </w:t>
+      </w:r>
+      <w:r>
+        <w:rPr>
+          <w:rFonts w:ascii="Courier New" w:hAnsi="Courier New" w:cs="Courier New"/>
+          <w:iCs/>
+          <w:sz w:val="18"/>
+        </w:rPr>
+        <w:t xml:space="preserve">  </w:t>
+      </w:r>
+      <w:r>
+        <w:rPr>
+          <w:rFonts w:ascii="Courier New" w:hAnsi="Courier New" w:cs="Courier New"/>
+          <w:iCs/>
+          <w:sz w:val="18"/>
+        </w:rPr>
+        <w:t xml:space="preserve">       </w:t>
       </w:r>
     </w:p>
     <w:p>
@@ -6130,14 +6183,24 @@
         <w:rPr>
           <w:rFonts w:ascii="Courier New" w:hAnsi="Courier New" w:cs="Courier New"/>
           <w:iCs/>
+          <w:sz w:val="18"/>
         </w:rPr>
       </w:pPr>
       <w:r>
         <w:rPr>
           <w:rFonts w:ascii="Courier New" w:hAnsi="Courier New" w:cs="Courier New"/>
           <w:iCs/>
-        </w:rPr>
-        <w:t xml:space="preserve">      |        \</w:t>
+          <w:sz w:val="18"/>
+        </w:rPr>
+        <w:t xml:space="preserve">       </w:t>
+      </w:r>
+      <w:r>
+        <w:rPr>
+          <w:rFonts w:ascii="Courier New" w:hAnsi="Courier New" w:cs="Courier New"/>
+          <w:iCs/>
+          <w:sz w:val="18"/>
+        </w:rPr>
+        <w:t xml:space="preserve"> +---+---+     </w:t>
       </w:r>
     </w:p>
     <w:p>
@@ -6146,45 +6209,87 @@
         <w:rPr>
           <w:rFonts w:ascii="Courier New" w:hAnsi="Courier New" w:cs="Courier New"/>
           <w:iCs/>
+          <w:sz w:val="18"/>
         </w:rPr>
       </w:pPr>
       <w:r>
         <w:rPr>
           <w:rFonts w:ascii="Courier New" w:hAnsi="Courier New" w:cs="Courier New"/>
           <w:iCs/>
-        </w:rPr>
-        <w:t xml:space="preserve">      </w:t>
-      </w:r>
-      <w:r>
-        <w:rPr>
-          <w:rFonts w:ascii="Courier New" w:hAnsi="Courier New" w:cs="Courier New"/>
-          <w:iCs/>
-        </w:rPr>
-        <w:t>J</w:t>
-      </w:r>
-      <w:r>
-        <w:rPr>
-          <w:rFonts w:ascii="Courier New" w:hAnsi="Courier New" w:cs="Courier New"/>
-          <w:iCs/>
-        </w:rPr>
-        <w:t xml:space="preserve">         pixel coordinate (2.5,1.5)</w:t>
+          <w:sz w:val="18"/>
+        </w:rPr>
+        <w:t xml:space="preserve">       </w:t>
+      </w:r>
+      <w:r>
+        <w:rPr>
+          <w:rFonts w:ascii="Courier New" w:hAnsi="Courier New" w:cs="Courier New"/>
+          <w:iCs/>
+          <w:sz w:val="18"/>
+        </w:rPr>
+        <w:t xml:space="preserve"> |        \ </w:t>
       </w:r>
     </w:p>
     <w:p>
       <w:pPr>
-        <w:rPr>
-          <w:iCs/>
+        <w:spacing w:after="0"/>
+        <w:rPr>
+          <w:rFonts w:ascii="Courier New" w:hAnsi="Courier New" w:cs="Courier New"/>
+          <w:iCs/>
+          <w:sz w:val="18"/>
         </w:rPr>
       </w:pPr>
       <w:r>
         <w:rPr>
-          <w:iCs/>
-        </w:rPr>
-        <w:t xml:space="preserve">      </w:t>
+          <w:rFonts w:ascii="Courier New" w:hAnsi="Courier New" w:cs="Courier New"/>
+          <w:iCs/>
+          <w:sz w:val="18"/>
+        </w:rPr>
+        <w:t xml:space="preserve">  </w:t>
+      </w:r>
+      <w:r>
+        <w:rPr>
+          <w:rFonts w:ascii="Courier New" w:hAnsi="Courier New" w:cs="Courier New"/>
+          <w:iCs/>
+          <w:sz w:val="18"/>
+        </w:rPr>
+        <w:t xml:space="preserve"> </w:t>
+      </w:r>
+      <w:r>
+        <w:rPr>
+          <w:rFonts w:ascii="Courier New" w:hAnsi="Courier New" w:cs="Courier New"/>
+          <w:iCs/>
+          <w:sz w:val="18"/>
+        </w:rPr>
+        <w:t xml:space="preserve">   Y axis</w:t>
+      </w:r>
+      <w:r>
+        <w:rPr>
+          <w:rFonts w:ascii="Courier New" w:hAnsi="Courier New" w:cs="Courier New"/>
+          <w:iCs/>
+          <w:sz w:val="18"/>
+        </w:rPr>
+        <w:t xml:space="preserve">  </w:t>
+      </w:r>
+      <w:r>
+        <w:rPr>
+          <w:rFonts w:ascii="Courier New" w:hAnsi="Courier New" w:cs="Courier New"/>
+          <w:iCs/>
+          <w:sz w:val="18"/>
+        </w:rPr>
+        <w:t xml:space="preserve">    </w:t>
+      </w:r>
+      <w:r>
+        <w:rPr>
+          <w:rFonts w:ascii="Courier New" w:hAnsi="Courier New" w:cs="Courier New"/>
+          <w:iCs/>
+          <w:sz w:val="18"/>
+        </w:rPr>
+        <w:t>pixel coordinate (2.5,1.5)</w:t>
       </w:r>
     </w:p>
     <w:p>
       <w:pPr>
+        <w:spacing w:after="0"/>
         <w:rPr>
           <w:iCs/>
         </w:rPr>
@@ -6193,7 +6298,895 @@
         <w:rPr>
           <w:iCs/>
         </w:rPr>
-        <w:br w:type="page"/>
+        <w:t xml:space="preserve">      </w:t>
+      </w:r>
+    </w:p>
+    <w:p>
+      <w:pPr>
+        <w:spacing w:after="0"/>
+        <w:rPr>
+          <w:rFonts w:ascii="Courier New" w:hAnsi="Courier New" w:cs="Courier New"/>
+          <w:iCs/>
+          <w:sz w:val="18"/>
+          <w:szCs w:val="18"/>
+        </w:rPr>
+      </w:pPr>
+      <w:r>
+        <w:rPr>
+          <w:rFonts w:ascii="Courier New" w:hAnsi="Courier New" w:cs="Courier New"/>
+          <w:iCs/>
+          <w:sz w:val="18"/>
+          <w:szCs w:val="18"/>
+        </w:rPr>
+        <w:t xml:space="preserve"> </w:t>
+      </w:r>
+      <w:r>
+        <w:rPr>
+          <w:rFonts w:ascii="Courier New" w:hAnsi="Courier New" w:cs="Courier New"/>
+          <w:iCs/>
+          <w:sz w:val="18"/>
+          <w:szCs w:val="18"/>
+        </w:rPr>
+        <w:t xml:space="preserve">where # is </w:t>
+      </w:r>
+      <w:proofErr w:type="gramStart"/>
+      <w:r>
+        <w:rPr>
+          <w:rFonts w:ascii="Courier New" w:hAnsi="Courier New" w:cs="Courier New"/>
+          <w:iCs/>
+          <w:sz w:val="18"/>
+          <w:szCs w:val="18"/>
+        </w:rPr>
+        <w:t>X,Y</w:t>
+      </w:r>
+      <w:proofErr w:type="gramEnd"/>
+      <w:r>
+        <w:rPr>
+          <w:rFonts w:ascii="Courier New" w:hAnsi="Courier New" w:cs="Courier New"/>
+          <w:iCs/>
+          <w:sz w:val="18"/>
+          <w:szCs w:val="18"/>
+        </w:rPr>
+        <w:t xml:space="preserve"> location in meters relative to map projection origin</w:t>
+      </w:r>
+    </w:p>
+    <w:p>
+      <w:pPr>
+        <w:spacing w:after="0"/>
+        <w:rPr>
+          <w:rFonts w:ascii="Courier New" w:hAnsi="Courier New" w:cs="Courier New"/>
+          <w:iCs/>
+          <w:sz w:val="18"/>
+          <w:szCs w:val="18"/>
+        </w:rPr>
+      </w:pPr>
+      <w:r>
+        <w:rPr>
+          <w:rFonts w:ascii="Courier New" w:hAnsi="Courier New" w:cs="Courier New"/>
+          <w:iCs/>
+          <w:sz w:val="18"/>
+          <w:szCs w:val="18"/>
+        </w:rPr>
+        <w:t xml:space="preserve">      </w:t>
+      </w:r>
+      <w:r>
+        <w:rPr>
+          <w:rFonts w:ascii="Courier New" w:hAnsi="Courier New" w:cs="Courier New"/>
+          <w:iCs/>
+          <w:sz w:val="18"/>
+          <w:szCs w:val="18"/>
+        </w:rPr>
+        <w:t xml:space="preserve"> a</w:t>
+      </w:r>
+      <w:r>
+        <w:rPr>
+          <w:rFonts w:ascii="Courier New" w:hAnsi="Courier New" w:cs="Courier New"/>
+          <w:iCs/>
+          <w:sz w:val="18"/>
+          <w:szCs w:val="18"/>
+        </w:rPr>
+        <w:t>nd</w:t>
+      </w:r>
+      <w:r>
+        <w:rPr>
+          <w:rFonts w:ascii="Courier New" w:hAnsi="Courier New" w:cs="Courier New"/>
+          <w:iCs/>
+          <w:sz w:val="18"/>
+          <w:szCs w:val="18"/>
+        </w:rPr>
+        <w:t xml:space="preserve"> the</w:t>
+      </w:r>
+      <w:r>
+        <w:rPr>
+          <w:rFonts w:ascii="Courier New" w:hAnsi="Courier New" w:cs="Courier New"/>
+          <w:iCs/>
+          <w:sz w:val="18"/>
+          <w:szCs w:val="18"/>
+        </w:rPr>
+        <w:t xml:space="preserve"> location for </w:t>
+      </w:r>
+      <w:bookmarkStart w:id="1" w:name="_Hlk23489511"/>
+      <w:r>
+        <w:rPr>
+          <w:rFonts w:ascii="Courier New" w:hAnsi="Courier New" w:cs="Courier New"/>
+          <w:iCs/>
+          <w:sz w:val="18"/>
+          <w:szCs w:val="18"/>
+        </w:rPr>
+        <w:t>&lt;</w:t>
+      </w:r>
+      <w:proofErr w:type="spellStart"/>
+      <w:proofErr w:type="gramStart"/>
+      <w:r>
+        <w:rPr>
+          <w:rFonts w:ascii="Courier New" w:hAnsi="Courier New" w:cs="Courier New"/>
+          <w:iCs/>
+          <w:sz w:val="18"/>
+          <w:szCs w:val="18"/>
+        </w:rPr>
+        <w:t>cart:upperleft</w:t>
+      </w:r>
+      <w:proofErr w:type="gramEnd"/>
+      <w:r>
+        <w:rPr>
+          <w:rFonts w:ascii="Courier New" w:hAnsi="Courier New" w:cs="Courier New"/>
+          <w:iCs/>
+          <w:sz w:val="18"/>
+          <w:szCs w:val="18"/>
+        </w:rPr>
+        <w:t>_corner_x</w:t>
+      </w:r>
+      <w:proofErr w:type="spellEnd"/>
+      <w:r>
+        <w:rPr>
+          <w:rFonts w:ascii="Courier New" w:hAnsi="Courier New" w:cs="Courier New"/>
+          <w:iCs/>
+          <w:sz w:val="18"/>
+          <w:szCs w:val="18"/>
+        </w:rPr>
+        <w:t>&gt;, &lt;</w:t>
+      </w:r>
+      <w:proofErr w:type="spellStart"/>
+      <w:r>
+        <w:rPr>
+          <w:rFonts w:ascii="Courier New" w:hAnsi="Courier New" w:cs="Courier New"/>
+          <w:iCs/>
+          <w:sz w:val="18"/>
+          <w:szCs w:val="18"/>
+        </w:rPr>
+        <w:t>cart:upperleft_corner_y</w:t>
+      </w:r>
+      <w:proofErr w:type="spellEnd"/>
+      <w:r>
+        <w:rPr>
+          <w:rFonts w:ascii="Courier New" w:hAnsi="Courier New" w:cs="Courier New"/>
+          <w:iCs/>
+          <w:sz w:val="18"/>
+          <w:szCs w:val="18"/>
+        </w:rPr>
+        <w:t>&gt;</w:t>
+      </w:r>
+      <w:bookmarkEnd w:id="1"/>
+      <w:r>
+        <w:rPr>
+          <w:rFonts w:ascii="Courier New" w:hAnsi="Courier New" w:cs="Courier New"/>
+          <w:iCs/>
+          <w:sz w:val="18"/>
+          <w:szCs w:val="18"/>
+        </w:rPr>
+        <w:t>.</w:t>
+      </w:r>
+    </w:p>
+    <w:p>
+      <w:pPr>
+        <w:spacing w:after="0"/>
+        <w:rPr>
+          <w:iCs/>
+          <w:sz w:val="18"/>
+          <w:szCs w:val="18"/>
+        </w:rPr>
+      </w:pPr>
+      <w:r>
+        <w:rPr>
+          <w:rFonts w:ascii="Courier New" w:hAnsi="Courier New" w:cs="Courier New"/>
+          <w:iCs/>
+          <w:sz w:val="18"/>
+          <w:szCs w:val="18"/>
+        </w:rPr>
+        <w:t xml:space="preserve"> </w:t>
+      </w:r>
+      <w:r>
+        <w:rPr>
+          <w:rFonts w:ascii="Courier New" w:hAnsi="Courier New" w:cs="Courier New"/>
+          <w:iCs/>
+          <w:sz w:val="18"/>
+          <w:szCs w:val="18"/>
+        </w:rPr>
+        <w:t>where * is pixel coordinate (1.0,1.0</w:t>
+      </w:r>
+      <w:r>
+        <w:rPr>
+          <w:rFonts w:ascii="Courier New" w:hAnsi="Courier New" w:cs="Courier New"/>
+          <w:iCs/>
+          <w:sz w:val="18"/>
+          <w:szCs w:val="18"/>
+        </w:rPr>
+        <w:t>).</w:t>
+      </w:r>
+    </w:p>
+    <w:p>
+      <w:pPr>
+        <w:spacing w:after="0"/>
+        <w:rPr>
+          <w:iCs/>
+          <w:sz w:val="18"/>
+          <w:szCs w:val="18"/>
+        </w:rPr>
+      </w:pPr>
+    </w:p>
+    <w:p>
+      <w:pPr>
+        <w:spacing w:after="0"/>
+      </w:pPr>
+      <w:r>
+        <w:t xml:space="preserve">For context, in PDS3, the method to locate the image plane to the Cartesian plane was based in pixel units, called </w:t>
+      </w:r>
+      <w:r>
+        <w:rPr>
+          <w:rFonts w:ascii="Courier New" w:hAnsi="Courier New" w:cs="Courier New"/>
+          <w:sz w:val="18"/>
+        </w:rPr>
+        <w:t>LINE_PROJECTION_OFFSET</w:t>
+      </w:r>
+      <w:r>
+        <w:t xml:space="preserve"> and </w:t>
+      </w:r>
+      <w:r>
+        <w:rPr>
+          <w:rFonts w:ascii="Courier New" w:hAnsi="Courier New" w:cs="Courier New"/>
+          <w:sz w:val="18"/>
+        </w:rPr>
+        <w:t>SAMPLE</w:t>
+      </w:r>
+      <w:r>
+        <w:rPr>
+          <w:rFonts w:ascii="Courier New" w:hAnsi="Courier New" w:cs="Courier New"/>
+          <w:sz w:val="18"/>
+        </w:rPr>
+        <w:t>_PROJECTION_OFFSET</w:t>
+      </w:r>
+      <w:r>
+        <w:t xml:space="preserve">. Due to ambiguities in the standard and confusion over the location of pixel 1,1 (whether it was top left edge or center of the pixel), many PDS3 labels contain half-pixel offset errors. Changing to </w:t>
+      </w:r>
+      <w:r>
+        <w:rPr>
+          <w:rFonts w:ascii="Courier New" w:hAnsi="Courier New" w:cs="Courier New"/>
+          <w:sz w:val="20"/>
+        </w:rPr>
+        <w:t>&lt;</w:t>
+      </w:r>
+      <w:proofErr w:type="spellStart"/>
+      <w:proofErr w:type="gramStart"/>
+      <w:r>
+        <w:rPr>
+          <w:rFonts w:ascii="Courier New" w:hAnsi="Courier New" w:cs="Courier New"/>
+          <w:sz w:val="20"/>
+        </w:rPr>
+        <w:t>cart:upperleft</w:t>
+      </w:r>
+      <w:proofErr w:type="gramEnd"/>
+      <w:r>
+        <w:rPr>
+          <w:rFonts w:ascii="Courier New" w:hAnsi="Courier New" w:cs="Courier New"/>
+          <w:sz w:val="20"/>
+        </w:rPr>
+        <w:t>_corner_x</w:t>
+      </w:r>
+      <w:proofErr w:type="spellEnd"/>
+      <w:r>
+        <w:rPr>
+          <w:rFonts w:ascii="Courier New" w:hAnsi="Courier New" w:cs="Courier New"/>
+          <w:sz w:val="20"/>
+        </w:rPr>
+        <w:t>&gt;, &lt;</w:t>
+      </w:r>
+      <w:proofErr w:type="spellStart"/>
+      <w:r>
+        <w:rPr>
+          <w:rFonts w:ascii="Courier New" w:hAnsi="Courier New" w:cs="Courier New"/>
+          <w:sz w:val="20"/>
+        </w:rPr>
+        <w:t>cart:upperleft_corner_y</w:t>
+      </w:r>
+      <w:proofErr w:type="spellEnd"/>
+      <w:r>
+        <w:rPr>
+          <w:rFonts w:ascii="Courier New" w:hAnsi="Courier New" w:cs="Courier New"/>
+          <w:sz w:val="20"/>
+        </w:rPr>
+        <w:t>&gt;</w:t>
+      </w:r>
+      <w:r>
+        <w:rPr>
+          <w:rFonts w:ascii="Courier New" w:hAnsi="Courier New" w:cs="Courier New"/>
+          <w:sz w:val="20"/>
+        </w:rPr>
+        <w:t xml:space="preserve"> </w:t>
+      </w:r>
+      <w:r>
+        <w:t>is a more recognized practice among many other spatial formats</w:t>
+      </w:r>
+      <w:r>
+        <w:t xml:space="preserve"> and should to alleviate most of the uncertainty in defining these values. If the </w:t>
+      </w:r>
+      <w:r>
+        <w:t xml:space="preserve">sample and line offsets are correct in the </w:t>
+      </w:r>
+      <w:r>
+        <w:t>PDS3 labels</w:t>
+      </w:r>
+      <w:r>
+        <w:t>,</w:t>
+      </w:r>
+      <w:r>
+        <w:t xml:space="preserve"> the method for conversion to </w:t>
+      </w:r>
+      <w:proofErr w:type="gramStart"/>
+      <w:r>
+        <w:t>X,Y</w:t>
+      </w:r>
+      <w:proofErr w:type="gramEnd"/>
+      <w:r>
+        <w:t xml:space="preserve"> meters is defined as:</w:t>
+      </w:r>
+    </w:p>
+    <w:p>
+      <w:pPr>
+        <w:spacing w:after="0"/>
+      </w:pPr>
+    </w:p>
+    <w:p>
+      <w:pPr>
+        <w:spacing w:after="0"/>
+        <w:rPr>
+          <w:rFonts w:ascii="Courier New" w:hAnsi="Courier New" w:cs="Courier New"/>
+          <w:iCs/>
+          <w:sz w:val="18"/>
+          <w:szCs w:val="18"/>
+        </w:rPr>
+      </w:pPr>
+      <w:proofErr w:type="spellStart"/>
+      <w:proofErr w:type="gramStart"/>
+      <w:r>
+        <w:rPr>
+          <w:rFonts w:ascii="Courier New" w:hAnsi="Courier New" w:cs="Courier New"/>
+          <w:iCs/>
+          <w:sz w:val="18"/>
+          <w:szCs w:val="18"/>
+        </w:rPr>
+        <w:t>cart:</w:t>
+      </w:r>
+      <w:r>
+        <w:rPr>
+          <w:rFonts w:ascii="Courier New" w:hAnsi="Courier New" w:cs="Courier New"/>
+          <w:iCs/>
+          <w:sz w:val="18"/>
+          <w:szCs w:val="18"/>
+        </w:rPr>
+        <w:t>upperleft</w:t>
+      </w:r>
+      <w:proofErr w:type="gramEnd"/>
+      <w:r>
+        <w:rPr>
+          <w:rFonts w:ascii="Courier New" w:hAnsi="Courier New" w:cs="Courier New"/>
+          <w:iCs/>
+          <w:sz w:val="18"/>
+          <w:szCs w:val="18"/>
+        </w:rPr>
+        <w:t>_corner_x</w:t>
+      </w:r>
+      <w:proofErr w:type="spellEnd"/>
+      <w:r>
+        <w:rPr>
+          <w:rFonts w:ascii="Courier New" w:hAnsi="Courier New" w:cs="Courier New"/>
+          <w:iCs/>
+          <w:sz w:val="18"/>
+          <w:szCs w:val="18"/>
+        </w:rPr>
+        <w:t xml:space="preserve"> </w:t>
+      </w:r>
+      <w:r>
+        <w:rPr>
+          <w:rFonts w:ascii="Courier New" w:hAnsi="Courier New" w:cs="Courier New"/>
+          <w:iCs/>
+          <w:sz w:val="18"/>
+          <w:szCs w:val="18"/>
+        </w:rPr>
+        <w:t>= (SAMPLE_PROJECTION_OFFSET</w:t>
+      </w:r>
+      <w:r>
+        <w:rPr>
+          <w:rFonts w:ascii="Courier New" w:hAnsi="Courier New" w:cs="Courier New"/>
+          <w:iCs/>
+          <w:sz w:val="18"/>
+          <w:szCs w:val="18"/>
+        </w:rPr>
+        <w:t xml:space="preserve"> </w:t>
+      </w:r>
+      <w:r>
+        <w:rPr>
+          <w:rFonts w:ascii="Courier New" w:hAnsi="Courier New" w:cs="Courier New"/>
+          <w:iCs/>
+          <w:sz w:val="18"/>
+          <w:szCs w:val="18"/>
+        </w:rPr>
+        <w:t xml:space="preserve">+ </w:t>
+      </w:r>
+      <w:r>
+        <w:rPr>
+          <w:rFonts w:ascii="Courier New" w:hAnsi="Courier New" w:cs="Courier New"/>
+          <w:iCs/>
+          <w:sz w:val="18"/>
+          <w:szCs w:val="18"/>
+        </w:rPr>
+        <w:t>0.5</w:t>
+      </w:r>
+      <w:r>
+        <w:rPr>
+          <w:rFonts w:ascii="Courier New" w:hAnsi="Courier New" w:cs="Courier New"/>
+          <w:iCs/>
+          <w:sz w:val="18"/>
+          <w:szCs w:val="18"/>
+        </w:rPr>
+        <w:t xml:space="preserve">) * </w:t>
+      </w:r>
+      <w:r>
+        <w:rPr>
+          <w:rFonts w:ascii="Courier New" w:hAnsi="Courier New" w:cs="Courier New"/>
+          <w:iCs/>
+          <w:sz w:val="18"/>
+          <w:szCs w:val="18"/>
+        </w:rPr>
+        <w:t>(</w:t>
+      </w:r>
+      <w:r>
+        <w:rPr>
+          <w:rFonts w:ascii="Courier New" w:hAnsi="Courier New" w:cs="Courier New"/>
+          <w:iCs/>
+          <w:sz w:val="18"/>
+          <w:szCs w:val="18"/>
+        </w:rPr>
+        <w:t>MAP_SCALE</w:t>
+      </w:r>
+      <w:r>
+        <w:rPr>
+          <w:rFonts w:ascii="Courier New" w:hAnsi="Courier New" w:cs="Courier New"/>
+          <w:iCs/>
+          <w:sz w:val="18"/>
+          <w:szCs w:val="18"/>
+        </w:rPr>
+        <w:t xml:space="preserve"> </w:t>
+      </w:r>
+      <w:r>
+        <w:rPr>
+          <w:rFonts w:ascii="Courier New" w:hAnsi="Courier New" w:cs="Courier New"/>
+          <w:iCs/>
+          <w:sz w:val="18"/>
+          <w:szCs w:val="18"/>
+        </w:rPr>
+        <w:t>* 1000)</w:t>
+      </w:r>
+      <w:r>
+        <w:rPr>
+          <w:rFonts w:ascii="Courier New" w:hAnsi="Courier New" w:cs="Courier New"/>
+          <w:iCs/>
+          <w:sz w:val="18"/>
+          <w:szCs w:val="18"/>
+        </w:rPr>
+        <w:t xml:space="preserve"> * </w:t>
+      </w:r>
+      <w:r>
+        <w:rPr>
+          <w:rFonts w:ascii="Courier New" w:hAnsi="Courier New" w:cs="Courier New"/>
+          <w:iCs/>
+          <w:sz w:val="18"/>
+          <w:szCs w:val="18"/>
+        </w:rPr>
+        <w:t>-1</w:t>
+      </w:r>
+    </w:p>
+    <w:p>
+      <w:pPr>
+        <w:spacing w:after="0"/>
+        <w:rPr>
+          <w:rFonts w:ascii="Courier New" w:hAnsi="Courier New" w:cs="Courier New"/>
+          <w:iCs/>
+          <w:sz w:val="18"/>
+          <w:szCs w:val="18"/>
+        </w:rPr>
+      </w:pPr>
+      <w:proofErr w:type="spellStart"/>
+      <w:proofErr w:type="gramStart"/>
+      <w:r>
+        <w:rPr>
+          <w:rFonts w:ascii="Courier New" w:hAnsi="Courier New" w:cs="Courier New"/>
+          <w:iCs/>
+          <w:sz w:val="18"/>
+          <w:szCs w:val="18"/>
+        </w:rPr>
+        <w:t>cart:</w:t>
+      </w:r>
+      <w:r>
+        <w:rPr>
+          <w:rFonts w:ascii="Courier New" w:hAnsi="Courier New" w:cs="Courier New"/>
+          <w:iCs/>
+          <w:sz w:val="18"/>
+          <w:szCs w:val="18"/>
+        </w:rPr>
+        <w:t>upperleft</w:t>
+      </w:r>
+      <w:proofErr w:type="gramEnd"/>
+      <w:r>
+        <w:rPr>
+          <w:rFonts w:ascii="Courier New" w:hAnsi="Courier New" w:cs="Courier New"/>
+          <w:iCs/>
+          <w:sz w:val="18"/>
+          <w:szCs w:val="18"/>
+        </w:rPr>
+        <w:t>_corner_</w:t>
+      </w:r>
+      <w:r>
+        <w:rPr>
+          <w:rFonts w:ascii="Courier New" w:hAnsi="Courier New" w:cs="Courier New"/>
+          <w:iCs/>
+          <w:sz w:val="18"/>
+          <w:szCs w:val="18"/>
+        </w:rPr>
+        <w:t>y</w:t>
+      </w:r>
+      <w:proofErr w:type="spellEnd"/>
+      <w:r>
+        <w:rPr>
+          <w:rFonts w:ascii="Courier New" w:hAnsi="Courier New" w:cs="Courier New"/>
+          <w:iCs/>
+          <w:sz w:val="18"/>
+          <w:szCs w:val="18"/>
+        </w:rPr>
+        <w:t xml:space="preserve"> </w:t>
+      </w:r>
+      <w:r>
+        <w:rPr>
+          <w:rFonts w:ascii="Courier New" w:hAnsi="Courier New" w:cs="Courier New"/>
+          <w:iCs/>
+          <w:sz w:val="18"/>
+          <w:szCs w:val="18"/>
+        </w:rPr>
+        <w:t>= (</w:t>
+      </w:r>
+      <w:r>
+        <w:rPr>
+          <w:rFonts w:ascii="Courier New" w:hAnsi="Courier New" w:cs="Courier New"/>
+          <w:iCs/>
+          <w:sz w:val="18"/>
+          <w:szCs w:val="18"/>
+        </w:rPr>
+        <w:t xml:space="preserve"> </w:t>
+      </w:r>
+      <w:r>
+        <w:rPr>
+          <w:rFonts w:ascii="Courier New" w:hAnsi="Courier New" w:cs="Courier New"/>
+          <w:iCs/>
+          <w:sz w:val="18"/>
+          <w:szCs w:val="18"/>
+        </w:rPr>
+        <w:t>LINE_PROJECTION_OFFSET</w:t>
+      </w:r>
+      <w:r>
+        <w:rPr>
+          <w:rFonts w:ascii="Courier New" w:hAnsi="Courier New" w:cs="Courier New"/>
+          <w:iCs/>
+          <w:sz w:val="18"/>
+          <w:szCs w:val="18"/>
+        </w:rPr>
+        <w:t xml:space="preserve"> </w:t>
+      </w:r>
+      <w:r>
+        <w:rPr>
+          <w:rFonts w:ascii="Courier New" w:hAnsi="Courier New" w:cs="Courier New"/>
+          <w:iCs/>
+          <w:sz w:val="18"/>
+          <w:szCs w:val="18"/>
+        </w:rPr>
+        <w:t xml:space="preserve"> </w:t>
+      </w:r>
+      <w:r>
+        <w:rPr>
+          <w:rFonts w:ascii="Courier New" w:hAnsi="Courier New" w:cs="Courier New"/>
+          <w:iCs/>
+          <w:sz w:val="18"/>
+          <w:szCs w:val="18"/>
+        </w:rPr>
+        <w:t xml:space="preserve">+ </w:t>
+      </w:r>
+      <w:r>
+        <w:rPr>
+          <w:rFonts w:ascii="Courier New" w:hAnsi="Courier New" w:cs="Courier New"/>
+          <w:iCs/>
+          <w:sz w:val="18"/>
+          <w:szCs w:val="18"/>
+        </w:rPr>
+        <w:t>0.5</w:t>
+      </w:r>
+      <w:r>
+        <w:rPr>
+          <w:rFonts w:ascii="Courier New" w:hAnsi="Courier New" w:cs="Courier New"/>
+          <w:iCs/>
+          <w:sz w:val="18"/>
+          <w:szCs w:val="18"/>
+        </w:rPr>
+        <w:t xml:space="preserve">) * </w:t>
+      </w:r>
+      <w:r>
+        <w:rPr>
+          <w:rFonts w:ascii="Courier New" w:hAnsi="Courier New" w:cs="Courier New"/>
+          <w:iCs/>
+          <w:sz w:val="18"/>
+          <w:szCs w:val="18"/>
+        </w:rPr>
+        <w:t>(</w:t>
+      </w:r>
+      <w:r>
+        <w:rPr>
+          <w:rFonts w:ascii="Courier New" w:hAnsi="Courier New" w:cs="Courier New"/>
+          <w:iCs/>
+          <w:sz w:val="18"/>
+          <w:szCs w:val="18"/>
+        </w:rPr>
+        <w:t>MAP_SCALE</w:t>
+      </w:r>
+      <w:r>
+        <w:rPr>
+          <w:rFonts w:ascii="Courier New" w:hAnsi="Courier New" w:cs="Courier New"/>
+          <w:iCs/>
+          <w:sz w:val="18"/>
+          <w:szCs w:val="18"/>
+        </w:rPr>
+        <w:t xml:space="preserve"> </w:t>
+      </w:r>
+      <w:r>
+        <w:rPr>
+          <w:rFonts w:ascii="Courier New" w:hAnsi="Courier New" w:cs="Courier New"/>
+          <w:iCs/>
+          <w:sz w:val="18"/>
+          <w:szCs w:val="18"/>
+        </w:rPr>
+        <w:t xml:space="preserve">* 1000) </w:t>
+      </w:r>
+    </w:p>
+    <w:p>
+      <w:pPr>
+        <w:pStyle w:val="ListParagraph"/>
+        <w:spacing w:after="0"/>
+        <w:ind w:left="360"/>
+        <w:rPr>
+          <w:rFonts w:ascii="Courier New" w:hAnsi="Courier New" w:cs="Courier New"/>
+          <w:iCs/>
+          <w:sz w:val="18"/>
+          <w:szCs w:val="18"/>
+        </w:rPr>
+      </w:pPr>
+    </w:p>
+    <w:p>
+      <w:pPr>
+        <w:spacing w:after="0"/>
+        <w:rPr>
+          <w:rFonts w:ascii="Courier New" w:hAnsi="Courier New" w:cs="Courier New"/>
+          <w:iCs/>
+          <w:sz w:val="18"/>
+          <w:szCs w:val="18"/>
+        </w:rPr>
+      </w:pPr>
+      <w:r>
+        <w:rPr>
+          <w:rFonts w:ascii="Courier New" w:hAnsi="Courier New" w:cs="Courier New"/>
+          <w:iCs/>
+          <w:sz w:val="18"/>
+          <w:szCs w:val="18"/>
+        </w:rPr>
+        <w:t xml:space="preserve"> </w:t>
+      </w:r>
+      <w:r>
+        <w:rPr>
+          <w:rFonts w:ascii="Courier New" w:hAnsi="Courier New" w:cs="Courier New"/>
+          <w:iCs/>
+          <w:sz w:val="18"/>
+          <w:szCs w:val="18"/>
+        </w:rPr>
+        <w:t>where</w:t>
+      </w:r>
+      <w:r>
+        <w:rPr>
+          <w:rFonts w:ascii="Courier New" w:hAnsi="Courier New" w:cs="Courier New"/>
+          <w:iCs/>
+          <w:sz w:val="18"/>
+          <w:szCs w:val="18"/>
+        </w:rPr>
+        <w:t xml:space="preserve"> </w:t>
+      </w:r>
+      <w:r>
+        <w:rPr>
+          <w:rFonts w:ascii="Courier New" w:hAnsi="Courier New" w:cs="Courier New"/>
+          <w:iCs/>
+          <w:sz w:val="18"/>
+          <w:szCs w:val="18"/>
+        </w:rPr>
+        <w:t>SAMPLE_PROJECTION_OFFSET</w:t>
+      </w:r>
+      <w:r>
+        <w:rPr>
+          <w:rFonts w:ascii="Courier New" w:hAnsi="Courier New" w:cs="Courier New"/>
+          <w:iCs/>
+          <w:sz w:val="18"/>
+          <w:szCs w:val="18"/>
+        </w:rPr>
+        <w:t xml:space="preserve">, </w:t>
+      </w:r>
+      <w:r>
+        <w:rPr>
+          <w:rFonts w:ascii="Courier New" w:hAnsi="Courier New" w:cs="Courier New"/>
+          <w:iCs/>
+          <w:sz w:val="18"/>
+          <w:szCs w:val="18"/>
+        </w:rPr>
+        <w:t>LINE_PROJECTION_OFFSET</w:t>
+      </w:r>
+      <w:r>
+        <w:rPr>
+          <w:rFonts w:ascii="Courier New" w:hAnsi="Courier New" w:cs="Courier New"/>
+          <w:iCs/>
+          <w:sz w:val="18"/>
+          <w:szCs w:val="18"/>
+        </w:rPr>
+        <w:t>, and</w:t>
+      </w:r>
+      <w:r>
+        <w:rPr>
+          <w:rFonts w:ascii="Courier New" w:hAnsi="Courier New" w:cs="Courier New"/>
+          <w:iCs/>
+          <w:sz w:val="18"/>
+          <w:szCs w:val="18"/>
+        </w:rPr>
+        <w:t xml:space="preserve"> MAP_SCALE</w:t>
+      </w:r>
+      <w:r>
+        <w:rPr>
+          <w:rFonts w:ascii="Courier New" w:hAnsi="Courier New" w:cs="Courier New"/>
+          <w:iCs/>
+          <w:sz w:val="18"/>
+          <w:szCs w:val="18"/>
+        </w:rPr>
+        <w:t xml:space="preserve"> (in km) </w:t>
+      </w:r>
+      <w:r>
+        <w:rPr>
+          <w:rFonts w:ascii="Courier New" w:hAnsi="Courier New" w:cs="Courier New"/>
+          <w:iCs/>
+          <w:sz w:val="18"/>
+          <w:szCs w:val="18"/>
+        </w:rPr>
+        <w:t>are</w:t>
+      </w:r>
+    </w:p>
+    <w:p>
+      <w:pPr>
+        <w:spacing w:after="0"/>
+        <w:rPr>
+          <w:rFonts w:ascii="Courier New" w:hAnsi="Courier New" w:cs="Courier New"/>
+          <w:iCs/>
+          <w:sz w:val="18"/>
+          <w:szCs w:val="18"/>
+        </w:rPr>
+      </w:pPr>
+      <w:r>
+        <w:rPr>
+          <w:rFonts w:ascii="Courier New" w:hAnsi="Courier New" w:cs="Courier New"/>
+          <w:iCs/>
+          <w:sz w:val="18"/>
+          <w:szCs w:val="18"/>
+        </w:rPr>
+        <w:t xml:space="preserve">   </w:t>
+      </w:r>
+      <w:r>
+        <w:rPr>
+          <w:rFonts w:ascii="Courier New" w:hAnsi="Courier New" w:cs="Courier New"/>
+          <w:iCs/>
+          <w:sz w:val="18"/>
+          <w:szCs w:val="18"/>
+        </w:rPr>
+        <w:t xml:space="preserve"> from</w:t>
+      </w:r>
+      <w:r>
+        <w:rPr>
+          <w:rFonts w:ascii="Courier New" w:hAnsi="Courier New" w:cs="Courier New"/>
+          <w:iCs/>
+          <w:sz w:val="18"/>
+          <w:szCs w:val="18"/>
+        </w:rPr>
+        <w:t xml:space="preserve"> </w:t>
+      </w:r>
+      <w:r>
+        <w:rPr>
+          <w:rFonts w:ascii="Courier New" w:hAnsi="Courier New" w:cs="Courier New"/>
+          <w:iCs/>
+          <w:sz w:val="18"/>
+          <w:szCs w:val="18"/>
+        </w:rPr>
+        <w:t>the</w:t>
+      </w:r>
+      <w:r>
+        <w:rPr>
+          <w:rFonts w:ascii="Courier New" w:hAnsi="Courier New" w:cs="Courier New"/>
+          <w:iCs/>
+          <w:sz w:val="18"/>
+          <w:szCs w:val="18"/>
+        </w:rPr>
+        <w:t xml:space="preserve"> original</w:t>
+      </w:r>
+      <w:r>
+        <w:rPr>
+          <w:rFonts w:ascii="Courier New" w:hAnsi="Courier New" w:cs="Courier New"/>
+          <w:iCs/>
+          <w:sz w:val="18"/>
+          <w:szCs w:val="18"/>
+        </w:rPr>
+        <w:t xml:space="preserve"> </w:t>
+      </w:r>
+      <w:r>
+        <w:rPr>
+          <w:rFonts w:ascii="Courier New" w:hAnsi="Courier New" w:cs="Courier New"/>
+          <w:iCs/>
+          <w:sz w:val="18"/>
+          <w:szCs w:val="18"/>
+        </w:rPr>
+        <w:t>IMAGE_MAP_PROJECTION</w:t>
+      </w:r>
+      <w:r>
+        <w:rPr>
+          <w:rFonts w:ascii="Courier New" w:hAnsi="Courier New" w:cs="Courier New"/>
+          <w:iCs/>
+          <w:sz w:val="18"/>
+          <w:szCs w:val="18"/>
+        </w:rPr>
+        <w:t xml:space="preserve"> group of the PDS3 label.</w:t>
+      </w:r>
+      <w:r>
+        <w:rPr>
+          <w:rFonts w:ascii="Courier New" w:hAnsi="Courier New" w:cs="Courier New"/>
+          <w:iCs/>
+          <w:sz w:val="18"/>
+          <w:szCs w:val="18"/>
+        </w:rPr>
+        <w:t xml:space="preserve"> If MAP_SCALE is</w:t>
+      </w:r>
+    </w:p>
+    <w:p>
+      <w:pPr>
+        <w:spacing w:after="0"/>
+        <w:rPr>
+          <w:rFonts w:ascii="Courier New" w:hAnsi="Courier New" w:cs="Courier New"/>
+          <w:iCs/>
+          <w:sz w:val="18"/>
+          <w:szCs w:val="18"/>
+        </w:rPr>
+      </w:pPr>
+      <w:r>
+        <w:rPr>
+          <w:rFonts w:ascii="Courier New" w:hAnsi="Courier New" w:cs="Courier New"/>
+          <w:iCs/>
+          <w:sz w:val="18"/>
+          <w:szCs w:val="18"/>
+        </w:rPr>
+        <w:t xml:space="preserve">    not in km the convert to meters accordingly.</w:t>
       </w:r>
     </w:p>
     <w:p>
@@ -6207,15 +7200,88 @@
     </w:p>
     <w:p>
       <w:pPr>
-        <w:pStyle w:val="ListParagraph"/>
-        <w:numPr>
-          <w:ilvl w:val="0"/>
-          <w:numId w:val="4"/>
-        </w:numPr>
+        <w:rPr>
+          <w:rStyle w:val="Heading2Char"/>
+        </w:rPr>
+      </w:pPr>
+    </w:p>
+    <w:p>
+      <w:pPr>
+        <w:pStyle w:val="Heading2"/>
+        <w:rPr>
+          <w:rStyle w:val="Heading2Char"/>
+        </w:rPr>
+      </w:pPr>
+      <w:r>
+        <w:rPr>
+          <w:rStyle w:val="Heading2Char"/>
+        </w:rPr>
+        <w:t>Transverse Mercator example</w:t>
+      </w:r>
+      <w:r>
+        <w:rPr>
+          <w:rStyle w:val="Heading2Char"/>
+        </w:rPr>
+        <w:t xml:space="preserve"> </w:t>
+      </w:r>
+    </w:p>
+    <w:p>
+      <w:pPr>
+        <w:rPr>
+          <w:rStyle w:val="Heading2Char"/>
+        </w:rPr>
+      </w:pPr>
+      <w:r>
+        <w:t>Thi</w:t>
+      </w:r>
+      <w:r>
+        <w:t xml:space="preserve">s example only shows the cartography section from </w:t>
+      </w:r>
+      <w:r>
+        <w:t>a</w:t>
+      </w:r>
+      <w:r>
+        <w:t xml:space="preserve"> sample map projected (derived) observational data product</w:t>
+      </w:r>
+      <w:r>
+        <w:t xml:space="preserve">. Note the two required sections (1) </w:t>
+      </w:r>
+      <w:proofErr w:type="spellStart"/>
+      <w:r>
+        <w:t>Spatial_Domain</w:t>
+      </w:r>
+      <w:proofErr w:type="spellEnd"/>
+      <w:r>
+        <w:t xml:space="preserve"> and (2) </w:t>
+      </w:r>
+      <w:bookmarkStart w:id="2" w:name="_GoBack"/>
+      <w:bookmarkEnd w:id="2"/>
+      <w:r>
+        <w:t>Spatial_Reference_Information</w:t>
+      </w:r>
+      <w:r>
+        <w:t xml:space="preserve"> (which includes </w:t>
+      </w:r>
+      <w:proofErr w:type="spellStart"/>
+      <w:r>
+        <w:t>Horizontal_Coordinate_System_Definition</w:t>
+      </w:r>
+      <w:proofErr w:type="spellEnd"/>
+      <w:r>
+        <w:t xml:space="preserve"> and </w:t>
+      </w:r>
+      <w:proofErr w:type="spellStart"/>
+      <w:r>
+        <w:t>Geodetic_Model</w:t>
+      </w:r>
+      <w:proofErr w:type="spellEnd"/>
+      <w:r>
+        <w:t>).</w:t>
+      </w:r>
+    </w:p>
+    <w:p>
+      <w:pPr>
         <w:jc w:val="both"/>
-        <w:rPr>
-          <w:i/>
-        </w:rPr>
       </w:pPr>
       <w:r>
         <w:rPr>
@@ -6224,17 +7290,9 @@
         <mc:AlternateContent>
           <mc:Choice Requires="wps">
             <w:drawing>
-              <wp:anchor distT="45720" distB="45720" distL="114300" distR="114300" simplePos="0" relativeHeight="251661312" behindDoc="0" locked="0" layoutInCell="1" allowOverlap="1" wp14:anchorId="72B4D850" wp14:editId="730DB3F4">
-                <wp:simplePos x="0" y="0"/>
-                <wp:positionH relativeFrom="margin">
-                  <wp:align>right</wp:align>
-                </wp:positionH>
-                <wp:positionV relativeFrom="paragraph">
-                  <wp:posOffset>247650</wp:posOffset>
-                </wp:positionV>
+              <wp:inline distT="0" distB="0" distL="0" distR="0" wp14:anchorId="72B4D850" wp14:editId="715311F6">
                 <wp:extent cx="5931535" cy="4993005"/>
                 <wp:effectExtent l="0" t="0" r="12065" b="17145"/>
-                <wp:wrapSquare wrapText="bothSides"/>
                 <wp:docPr id="2" name="Text Box 2"/>
                 <wp:cNvGraphicFramePr>
                   <a:graphicFrameLocks xmlns:a="http://schemas.openxmlformats.org/drawingml/2006/main"/>
@@ -6248,7 +7306,7 @@
                       <wps:spPr bwMode="auto">
                         <a:xfrm>
                           <a:off x="0" y="0"/>
-                          <a:ext cx="5931535" cy="4993574"/>
+                          <a:ext cx="5931535" cy="4993005"/>
                         </a:xfrm>
                         <a:prstGeom prst="rect">
                           <a:avLst/>
@@ -7226,23 +8284,7 @@
                                 <w:sz w:val="12"/>
                                 <w:szCs w:val="16"/>
                               </w:rPr>
-                              <w:t>_factor_at_central_meridian&gt;</w:t>
-                            </w:r>
-                            <w:r>
-                              <w:rPr>
-                                <w:rFonts w:ascii="Courier New" w:hAnsi="Courier New" w:cs="Courier New"/>
-                                <w:sz w:val="12"/>
-                                <w:szCs w:val="16"/>
-                              </w:rPr>
-                              <w:t>1.0</w:t>
-                            </w:r>
-                            <w:r>
-                              <w:rPr>
-                                <w:rFonts w:ascii="Courier New" w:hAnsi="Courier New" w:cs="Courier New"/>
-                                <w:sz w:val="12"/>
-                                <w:szCs w:val="16"/>
-                              </w:rPr>
-                              <w:t>&lt;/cart:scale_factor_at_central_meridian&gt;</w:t>
+                              <w:t>_factor_at_central_meridian&gt;1.0&lt;/cart:scale_factor_at_central_meridian&gt;</w:t>
                             </w:r>
                           </w:p>
                           <w:p>
@@ -7536,18 +8578,8 @@
                                 <w:sz w:val="12"/>
                                 <w:szCs w:val="16"/>
                               </w:rPr>
-                              <w:t>cart:</w:t>
-                            </w:r>
-                            <w:bookmarkStart w:id="1" w:name="_GoBack"/>
-                            <w:r>
-                              <w:rPr>
-                                <w:rFonts w:ascii="Courier New" w:hAnsi="Courier New" w:cs="Courier New"/>
-                                <w:sz w:val="12"/>
-                                <w:szCs w:val="16"/>
-                              </w:rPr>
-                              <w:t>planar</w:t>
-                            </w:r>
-                            <w:bookmarkEnd w:id="1"/>
+                              <w:t>cart:planar</w:t>
+                            </w:r>
                             <w:proofErr w:type="gramEnd"/>
                             <w:r>
                               <w:rPr>
@@ -8422,15 +9454,7 @@
                                 <w:sz w:val="12"/>
                                 <w:szCs w:val="16"/>
                               </w:rPr>
-                              <w:t>&gt;</w:t>
-                            </w:r>
-                            <w:r>
-                              <w:rPr>
-                                <w:rFonts w:ascii="Courier New" w:hAnsi="Courier New" w:cs="Courier New"/>
-                                <w:sz w:val="12"/>
-                                <w:szCs w:val="16"/>
-                              </w:rPr>
-                              <w:t>Mars 2000</w:t>
+                              <w:t>&gt;Mars 2000</w:t>
                             </w:r>
                             <w:r>
                               <w:rPr>
@@ -8510,23 +9534,7 @@
                                 <w:sz w:val="12"/>
                                 <w:szCs w:val="16"/>
                               </w:rPr>
-                              <w:t xml:space="preserve"> unit="m"&gt;</w:t>
-                            </w:r>
-                            <w:r>
-                              <w:rPr>
-                                <w:rFonts w:ascii="Courier New" w:hAnsi="Courier New" w:cs="Courier New"/>
-                                <w:sz w:val="12"/>
-                                <w:szCs w:val="16"/>
-                              </w:rPr>
-                              <w:t>3396190.0</w:t>
-                            </w:r>
-                            <w:r>
-                              <w:rPr>
-                                <w:rFonts w:ascii="Courier New" w:hAnsi="Courier New" w:cs="Courier New"/>
-                                <w:sz w:val="12"/>
-                                <w:szCs w:val="16"/>
-                              </w:rPr>
-                              <w:t>&lt;/</w:t>
+                              <w:t xml:space="preserve"> unit="m"&gt;3396190.0&lt;/</w:t>
                             </w:r>
                             <w:proofErr w:type="spellStart"/>
                             <w:r>
@@ -8931,18 +9939,12 @@
                     </wps:wsp>
                   </a:graphicData>
                 </a:graphic>
-                <wp14:sizeRelH relativeFrom="margin">
-                  <wp14:pctWidth>0</wp14:pctWidth>
-                </wp14:sizeRelH>
-                <wp14:sizeRelV relativeFrom="margin">
-                  <wp14:pctHeight>0</wp14:pctHeight>
-                </wp14:sizeRelV>
-              </wp:anchor>
+              </wp:inline>
             </w:drawing>
           </mc:Choice>
           <mc:Fallback>
             <w:pict>
-              <v:shape w14:anchorId="72B4D850" id="_x0000_s1027" type="#_x0000_t202" style="position:absolute;left:0;text-align:left;margin-left:415.85pt;margin-top:19.5pt;width:467.05pt;height:393.15pt;z-index:251661312;visibility:visible;mso-wrap-style:square;mso-width-percent:0;mso-height-percent:0;mso-wrap-distance-left:9pt;mso-wrap-distance-top:3.6pt;mso-wrap-distance-right:9pt;mso-wrap-distance-bottom:3.6pt;mso-position-horizontal:right;mso-position-horizontal-relative:margin;mso-position-vertical:absolute;mso-position-vertical-relative:text;mso-width-percent:0;mso-height-percent:0;mso-width-relative:margin;mso-height-relative:margin;v-text-anchor:top" o:gfxdata="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">
+              <v:shape w14:anchorId="72B4D850" id="Text Box 2" o:spid="_x0000_s1027" type="#_x0000_t202" style="width:467.05pt;height:393.15pt;visibility:visible;mso-wrap-style:square;mso-left-percent:-10001;mso-top-percent:-10001;mso-position-horizontal:absolute;mso-position-horizontal-relative:char;mso-position-vertical:absolute;mso-position-vertical-relative:line;mso-left-percent:-10001;mso-top-percent:-10001;v-text-anchor:top" o:gfxdata="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">
                 <v:textbox>
                   <w:txbxContent>
                     <w:p>
@@ -9904,23 +10906,7 @@
                           <w:sz w:val="12"/>
                           <w:szCs w:val="16"/>
                         </w:rPr>
-                        <w:t>_factor_at_central_meridian&gt;</w:t>
-                      </w:r>
-                      <w:r>
-                        <w:rPr>
-                          <w:rFonts w:ascii="Courier New" w:hAnsi="Courier New" w:cs="Courier New"/>
-                          <w:sz w:val="12"/>
-                          <w:szCs w:val="16"/>
-                        </w:rPr>
-                        <w:t>1.0</w:t>
-                      </w:r>
-                      <w:r>
-                        <w:rPr>
-                          <w:rFonts w:ascii="Courier New" w:hAnsi="Courier New" w:cs="Courier New"/>
-                          <w:sz w:val="12"/>
-                          <w:szCs w:val="16"/>
-                        </w:rPr>
-                        <w:t>&lt;/cart:scale_factor_at_central_meridian&gt;</w:t>
+                        <w:t>_factor_at_central_meridian&gt;1.0&lt;/cart:scale_factor_at_central_meridian&gt;</w:t>
                       </w:r>
                     </w:p>
                     <w:p>
@@ -10214,18 +11200,8 @@
                           <w:sz w:val="12"/>
                           <w:szCs w:val="16"/>
                         </w:rPr>
-                        <w:t>cart:</w:t>
-                      </w:r>
-                      <w:bookmarkStart w:id="2" w:name="_GoBack"/>
-                      <w:r>
-                        <w:rPr>
-                          <w:rFonts w:ascii="Courier New" w:hAnsi="Courier New" w:cs="Courier New"/>
-                          <w:sz w:val="12"/>
-                          <w:szCs w:val="16"/>
-                        </w:rPr>
-                        <w:t>planar</w:t>
-                      </w:r>
-                      <w:bookmarkEnd w:id="2"/>
+                        <w:t>cart:planar</w:t>
+                      </w:r>
                       <w:proofErr w:type="gramEnd"/>
                       <w:r>
                         <w:rPr>
@@ -11100,15 +12076,7 @@
                           <w:sz w:val="12"/>
                           <w:szCs w:val="16"/>
                         </w:rPr>
-                        <w:t>&gt;</w:t>
-                      </w:r>
-                      <w:r>
-                        <w:rPr>
-                          <w:rFonts w:ascii="Courier New" w:hAnsi="Courier New" w:cs="Courier New"/>
-                          <w:sz w:val="12"/>
-                          <w:szCs w:val="16"/>
-                        </w:rPr>
-                        <w:t>Mars 2000</w:t>
+                        <w:t>&gt;Mars 2000</w:t>
                       </w:r>
                       <w:r>
                         <w:rPr>
@@ -11188,23 +12156,7 @@
                           <w:sz w:val="12"/>
                           <w:szCs w:val="16"/>
                         </w:rPr>
-                        <w:t xml:space="preserve"> unit="m"&gt;</w:t>
-                      </w:r>
-                      <w:r>
-                        <w:rPr>
-                          <w:rFonts w:ascii="Courier New" w:hAnsi="Courier New" w:cs="Courier New"/>
-                          <w:sz w:val="12"/>
-                          <w:szCs w:val="16"/>
-                        </w:rPr>
-                        <w:t>3396190.0</w:t>
-                      </w:r>
-                      <w:r>
-                        <w:rPr>
-                          <w:rFonts w:ascii="Courier New" w:hAnsi="Courier New" w:cs="Courier New"/>
-                          <w:sz w:val="12"/>
-                          <w:szCs w:val="16"/>
-                        </w:rPr>
-                        <w:t>&lt;/</w:t>
+                        <w:t xml:space="preserve"> unit="m"&gt;3396190.0&lt;/</w:t>
                       </w:r>
                       <w:proofErr w:type="spellStart"/>
                       <w:r>
@@ -11603,23 +12555,32 @@
                     </w:p>
                   </w:txbxContent>
                 </v:textbox>
-                <w10:wrap type="square" anchorx="margin"/>
+                <w10:anchorlock/>
               </v:shape>
             </w:pict>
           </mc:Fallback>
         </mc:AlternateContent>
       </w:r>
-      <w:r>
+    </w:p>
+    <w:p>
+      <w:pPr>
+        <w:pStyle w:val="ListParagraph"/>
+        <w:numPr>
+          <w:ilvl w:val="0"/>
+          <w:numId w:val="4"/>
+        </w:numPr>
+        <w:jc w:val="both"/>
         <w:rPr>
           <w:i/>
-        </w:rPr>
-        <w:t xml:space="preserve">more </w:t>
-      </w:r>
+          <w:sz w:val="18"/>
+        </w:rPr>
+      </w:pPr>
       <w:r>
         <w:rPr>
           <w:i/>
-        </w:rPr>
-        <w:t>coming</w:t>
+          <w:sz w:val="18"/>
+        </w:rPr>
+        <w:t>More coming</w:t>
       </w:r>
     </w:p>
     <w:p/>
@@ -12152,6 +13113,119 @@
       </w:rPr>
     </w:lvl>
   </w:abstractNum>
+  <w:abstractNum w:abstractNumId="4" w15:restartNumberingAfterBreak="0">
+    <w:nsid w:val="5B3A0BAC"/>
+    <w:multiLevelType w:val="hybridMultilevel"/>
+    <w:tmpl w:val="EC82FEC4"/>
+    <w:lvl w:ilvl="0" w:tplc="04090001">
+      <w:start w:val="1"/>
+      <w:numFmt w:val="bullet"/>
+      <w:lvlText w:val=""/>
+      <w:lvlJc w:val="left"/>
+      <w:pPr>
+        <w:ind w:left="360" w:hanging="360"/>
+      </w:pPr>
+      <w:rPr>
+        <w:rFonts w:ascii="Symbol" w:hAnsi="Symbol" w:hint="default"/>
+      </w:rPr>
+    </w:lvl>
+    <w:lvl w:ilvl="1" w:tplc="04090003" w:tentative="1">
+      <w:start w:val="1"/>
+      <w:numFmt w:val="bullet"/>
+      <w:lvlText w:val="o"/>
+      <w:lvlJc w:val="left"/>
+      <w:pPr>
+        <w:ind w:left="1080" w:hanging="360"/>
+      </w:pPr>
+      <w:rPr>
+        <w:rFonts w:ascii="Courier New" w:hAnsi="Courier New" w:cs="Courier New" w:hint="default"/>
+      </w:rPr>
+    </w:lvl>
+    <w:lvl w:ilvl="2" w:tplc="04090005" w:tentative="1">
+      <w:start w:val="1"/>
+      <w:numFmt w:val="bullet"/>
+      <w:lvlText w:val=""/>
+      <w:lvlJc w:val="left"/>
+      <w:pPr>
+        <w:ind w:left="1800" w:hanging="360"/>
+      </w:pPr>
+      <w:rPr>
+        <w:rFonts w:ascii="Wingdings" w:hAnsi="Wingdings" w:hint="default"/>
+      </w:rPr>
+    </w:lvl>
+    <w:lvl w:ilvl="3" w:tplc="04090001" w:tentative="1">
+      <w:start w:val="1"/>
+      <w:numFmt w:val="bullet"/>
+      <w:lvlText w:val=""/>
+      <w:lvlJc w:val="left"/>
+      <w:pPr>
+        <w:ind w:left="2520" w:hanging="360"/>
+      </w:pPr>
+      <w:rPr>
+        <w:rFonts w:ascii="Symbol" w:hAnsi="Symbol" w:hint="default"/>
+      </w:rPr>
+    </w:lvl>
+    <w:lvl w:ilvl="4" w:tplc="04090003" w:tentative="1">
+      <w:start w:val="1"/>
+      <w:numFmt w:val="bullet"/>
+      <w:lvlText w:val="o"/>
+      <w:lvlJc w:val="left"/>
+      <w:pPr>
+        <w:ind w:left="3240" w:hanging="360"/>
+      </w:pPr>
+      <w:rPr>
+        <w:rFonts w:ascii="Courier New" w:hAnsi="Courier New" w:cs="Courier New" w:hint="default"/>
+      </w:rPr>
+    </w:lvl>
+    <w:lvl w:ilvl="5" w:tplc="04090005" w:tentative="1">
+      <w:start w:val="1"/>
+      <w:numFmt w:val="bullet"/>
+      <w:lvlText w:val=""/>
+      <w:lvlJc w:val="left"/>
+      <w:pPr>
+        <w:ind w:left="3960" w:hanging="360"/>
+      </w:pPr>
+      <w:rPr>
+        <w:rFonts w:ascii="Wingdings" w:hAnsi="Wingdings" w:hint="default"/>
+      </w:rPr>
+    </w:lvl>
+    <w:lvl w:ilvl="6" w:tplc="04090001" w:tentative="1">
+      <w:start w:val="1"/>
+      <w:numFmt w:val="bullet"/>
+      <w:lvlText w:val=""/>
+      <w:lvlJc w:val="left"/>
+      <w:pPr>
+        <w:ind w:left="4680" w:hanging="360"/>
+      </w:pPr>
+      <w:rPr>
+        <w:rFonts w:ascii="Symbol" w:hAnsi="Symbol" w:hint="default"/>
+      </w:rPr>
+    </w:lvl>
+    <w:lvl w:ilvl="7" w:tplc="04090003" w:tentative="1">
+      <w:start w:val="1"/>
+      <w:numFmt w:val="bullet"/>
+      <w:lvlText w:val="o"/>
+      <w:lvlJc w:val="left"/>
+      <w:pPr>
+        <w:ind w:left="5400" w:hanging="360"/>
+      </w:pPr>
+      <w:rPr>
+        <w:rFonts w:ascii="Courier New" w:hAnsi="Courier New" w:cs="Courier New" w:hint="default"/>
+      </w:rPr>
+    </w:lvl>
+    <w:lvl w:ilvl="8" w:tplc="04090005" w:tentative="1">
+      <w:start w:val="1"/>
+      <w:numFmt w:val="bullet"/>
+      <w:lvlText w:val=""/>
+      <w:lvlJc w:val="left"/>
+      <w:pPr>
+        <w:ind w:left="6120" w:hanging="360"/>
+      </w:pPr>
+      <w:rPr>
+        <w:rFonts w:ascii="Wingdings" w:hAnsi="Wingdings" w:hint="default"/>
+      </w:rPr>
+    </w:lvl>
+  </w:abstractNum>
   <w:num w:numId="1">
     <w:abstractNumId w:val="0"/>
   </w:num>
@@ -12163,6 +13237,9 @@
   </w:num>
   <w:num w:numId="4">
     <w:abstractNumId w:val="3"/>
+  </w:num>
+  <w:num w:numId="5">
+    <w:abstractNumId w:val="4"/>
   </w:num>
 </w:numbering>
 </file>
@@ -12564,7 +13641,7 @@
   <w:style w:type="paragraph" w:default="1" w:styleId="Normal">
     <w:name w:val="Normal"/>
     <w:qFormat/>
-    <w:rsid w:val="007D3BAD"/>
+    <w:rsid w:val="0029607A"/>
   </w:style>
   <w:style w:type="paragraph" w:styleId="Heading1">
     <w:name w:val="heading 1"/>
@@ -13495,7 +14572,7 @@
 </file>
 
 <file path=customXml/itemProps1.xml><?xml version="1.0" encoding="utf-8"?>
-<ds:datastoreItem xmlns:ds="http://schemas.openxmlformats.org/officeDocument/2006/customXml" ds:itemID="{50762586-E985-4CEA-B2A4-31C89F790278}">
+<ds:datastoreItem xmlns:ds="http://schemas.openxmlformats.org/officeDocument/2006/customXml" ds:itemID="{93BC6AA7-E609-4E3D-AA01-B133CCC73DFD}">
   <ds:schemaRefs>
     <ds:schemaRef ds:uri="http://schemas.openxmlformats.org/officeDocument/2006/bibliography"/>
   </ds:schemaRefs>

</xml_diff>